<commit_message>
Added Export option for exporting word
</commit_message>
<xml_diff>
--- a/VacaBook.Web/wwwroot/exports/BookingDetails.docx
+++ b/VacaBook.Web/wwwroot/exports/BookingDetails.docx
@@ -1,6 +1,6 @@
 
 <file path=word/document.xml><?xml version="1.0" encoding="utf-8"?>
-<w:document xmlns:wpc="http://schemas.microsoft.com/office/word/2010/wordprocessingCanvas" xmlns:cx="http://schemas.microsoft.com/office/drawing/2014/chartex" xmlns:cx1="http://schemas.microsoft.com/office/drawing/2015/9/8/chartex" xmlns:cx2="http://schemas.microsoft.com/office/drawing/2015/10/21/chartex" xmlns:cx3="http://schemas.microsoft.com/office/drawing/2016/5/9/chartex" xmlns:cx4="http://schemas.microsoft.com/office/drawing/2016/5/10/chartex" xmlns:cx5="http://schemas.microsoft.com/office/drawing/2016/5/11/chartex" xmlns:cx6="http://schemas.microsoft.com/office/drawing/2016/5/12/chartex" xmlns:cx7="http://schemas.microsoft.com/office/drawing/2016/5/13/chartex" xmlns:cx8="http://schemas.microsoft.com/office/drawing/2016/5/14/chartex" xmlns:mc="http://schemas.openxmlformats.org/markup-compatibility/2006" xmlns:aink="http://schemas.microsoft.com/office/drawing/2016/ink" xmlns:am3d="http://schemas.microsoft.com/office/drawing/2017/model3d" xmlns:o="urn:schemas-microsoft-com:office:office" xmlns:oel="http://schemas.microsoft.com/office/2019/extlst" xmlns:r="http://schemas.openxmlformats.org/officeDocument/2006/relationships" xmlns:m="http://schemas.openxmlformats.org/officeDocument/2006/math" xmlns:v="urn:schemas-microsoft-com:vml" xmlns:wp14="http://schemas.microsoft.com/office/word/2010/wordprocessingDrawing" xmlns:wp="http://schemas.openxmlformats.org/drawingml/2006/wordprocessingDrawing" xmlns:w10="urn:schemas-microsoft-com:office:word" xmlns:w="http://schemas.openxmlformats.org/wordprocessingml/2006/main" xmlns:w14="http://schemas.microsoft.com/office/word/2010/wordml" xmlns:w15="http://schemas.microsoft.com/office/word/2012/wordml" xmlns:w16cex="http://schemas.microsoft.com/office/word/2018/wordml/cex" xmlns:w16cid="http://schemas.microsoft.com/office/word/2016/wordml/cid" xmlns:w16="http://schemas.microsoft.com/office/word/2018/wordml" xmlns:w16sdtdh="http://schemas.microsoft.com/office/word/2020/wordml/sdtdatahash" xmlns:w16se="http://schemas.microsoft.com/office/word/2015/wordml/symex" xmlns:wpg="http://schemas.microsoft.com/office/word/2010/wordprocessingGroup" xmlns:wpi="http://schemas.microsoft.com/office/word/2010/wordprocessingInk" xmlns:wne="http://schemas.microsoft.com/office/word/2006/wordml" xmlns:wps="http://schemas.microsoft.com/office/word/2010/wordprocessingShape" mc:Ignorable="w14 w15 w16se w16cid w16 w16cex w16sdtdh wp14">
+<w:document xmlns:wpc="http://schemas.microsoft.com/office/word/2010/wordprocessingCanvas" xmlns:cx="http://schemas.microsoft.com/office/drawing/2014/chartex" xmlns:cx1="http://schemas.microsoft.com/office/drawing/2015/9/8/chartex" xmlns:cx2="http://schemas.microsoft.com/office/drawing/2015/10/21/chartex" xmlns:cx3="http://schemas.microsoft.com/office/drawing/2016/5/9/chartex" xmlns:cx4="http://schemas.microsoft.com/office/drawing/2016/5/10/chartex" xmlns:cx5="http://schemas.microsoft.com/office/drawing/2016/5/11/chartex" xmlns:cx6="http://schemas.microsoft.com/office/drawing/2016/5/12/chartex" xmlns:cx7="http://schemas.microsoft.com/office/drawing/2016/5/13/chartex" xmlns:cx8="http://schemas.microsoft.com/office/drawing/2016/5/14/chartex" xmlns:mc="http://schemas.openxmlformats.org/markup-compatibility/2006" xmlns:aink="http://schemas.microsoft.com/office/drawing/2016/ink" xmlns:am3d="http://schemas.microsoft.com/office/drawing/2017/model3d" xmlns:o="urn:schemas-microsoft-com:office:office" xmlns:oel="http://schemas.microsoft.com/office/2019/extlst" xmlns:r="http://schemas.openxmlformats.org/officeDocument/2006/relationships" xmlns:m="http://schemas.openxmlformats.org/officeDocument/2006/math" xmlns:v="urn:schemas-microsoft-com:vml" xmlns:wp14="http://schemas.microsoft.com/office/word/2010/wordprocessingDrawing" xmlns:wp="http://schemas.openxmlformats.org/drawingml/2006/wordprocessingDrawing" xmlns:w10="urn:schemas-microsoft-com:office:word" xmlns:w="http://schemas.openxmlformats.org/wordprocessingml/2006/main" xmlns:w14="http://schemas.microsoft.com/office/word/2010/wordml" xmlns:w15="http://schemas.microsoft.com/office/word/2012/wordml" xmlns:w16cex="http://schemas.microsoft.com/office/word/2018/wordml/cex" xmlns:w16cid="http://schemas.microsoft.com/office/word/2016/wordml/cid" xmlns:w16="http://schemas.microsoft.com/office/word/2018/wordml" xmlns:w16du="http://schemas.microsoft.com/office/word/2023/wordml/word16du" xmlns:w16sdtdh="http://schemas.microsoft.com/office/word/2020/wordml/sdtdatahash" xmlns:w16se="http://schemas.microsoft.com/office/word/2015/wordml/symex" xmlns:wpg="http://schemas.microsoft.com/office/word/2010/wordprocessingGroup" xmlns:wpi="http://schemas.microsoft.com/office/word/2010/wordprocessingInk" xmlns:wne="http://schemas.microsoft.com/office/word/2006/wordml" xmlns:wps="http://schemas.microsoft.com/office/word/2010/wordprocessingShape" mc:Ignorable="w14 w15 w16se w16cid w16 w16cex w16sdtdh w16du wp14">
   <w:body>
     <w:tbl>
       <w:tblPr>
@@ -35,7 +35,7 @@
               <w:sdtEndPr/>
               <w:sdtContent>
                 <w:r>
-                  <w:t>Lagoon Villa</w:t>
+                  <w:t>VacaBook</w:t>
                 </w:r>
               </w:sdtContent>
             </w:sdt>
@@ -44,6 +44,9 @@
             </w:r>
           </w:p>
           <w:p>
+            <w:r>
+              <w:t>Malappuram</w:t>
+            </w:r>
             <w:sdt>
               <w:sdtPr>
                 <w:id w:val="1051848388"/>
@@ -54,13 +57,14 @@
               </w:sdtPr>
               <w:sdtEndPr/>
               <w:sdtContent>
-                <w:proofErr w:type="spellStart"/>
                 <w:r>
-                  <w:t>DotNetMastery</w:t>
+                  <w:t xml:space="preserve"> - </w:t>
                 </w:r>
-                <w:proofErr w:type="spellEnd"/>
                 <w:r>
-                  <w:t xml:space="preserve"> Lane, IL, 99999</w:t>
+                  <w:t xml:space="preserve"> </w:t>
+                </w:r>
+                <w:r>
+                  <w:t>679574</w:t>
                 </w:r>
               </w:sdtContent>
             </w:sdt>
@@ -96,13 +100,12 @@
                 <w:placeholder>
                   <w:docPart w:val="892C8BB6C4064E81ACF3F0074BA0C42C"/>
                 </w:placeholder>
-                <w:showingPlcHdr/>
                 <w15:appearance w15:val="hidden"/>
               </w:sdtPr>
               <w:sdtEndPr/>
               <w:sdtContent>
                 <w:r>
-                  <w:t>(123) 456-7890</w:t>
+                  <w:t>+91 9876543210</w:t>
                 </w:r>
               </w:sdtContent>
             </w:sdt>
@@ -128,9 +131,9 @@
                 <w:noProof/>
               </w:rPr>
               <w:drawing>
-                <wp:inline distT="0" distB="0" distL="0" distR="0" wp14:anchorId="36612794" wp14:editId="721337E9">
-                  <wp:extent cx="466725" cy="466725"/>
-                  <wp:effectExtent l="0" t="0" r="0" b="0"/>
+                <wp:inline distT="0" distB="0" distL="0" distR="0" wp14:anchorId="36612794" wp14:editId="416862E7">
+                  <wp:extent cx="1402715" cy="438581"/>
+                  <wp:effectExtent l="0" t="0" r="6985" b="0"/>
                   <wp:docPr id="1159410667" name="Picture 1159410667"/>
                   <wp:cNvGraphicFramePr>
                     <a:graphicFrameLocks xmlns:a="http://schemas.openxmlformats.org/drawingml/2006/main" noChangeAspect="1"/>
@@ -139,7 +142,7 @@
                     <a:graphicData uri="http://schemas.openxmlformats.org/drawingml/2006/picture">
                       <pic:pic xmlns:pic="http://schemas.openxmlformats.org/drawingml/2006/picture">
                         <pic:nvPicPr>
-                          <pic:cNvPr id="0" name=""/>
+                          <pic:cNvPr id="1159410667" name="Picture 1159410667"/>
                           <pic:cNvPicPr/>
                         </pic:nvPicPr>
                         <pic:blipFill>
@@ -157,7 +160,7 @@
                         <pic:spPr>
                           <a:xfrm>
                             <a:off x="0" y="0"/>
-                            <a:ext cx="466725" cy="466725"/>
+                            <a:ext cx="1417851" cy="443314"/>
                           </a:xfrm>
                           <a:prstGeom prst="rect">
                             <a:avLst/>
@@ -384,11 +387,9 @@
                 <w:bCs w:val="0"/>
               </w:rPr>
             </w:pPr>
-            <w:proofErr w:type="spellStart"/>
             <w:r>
               <w:t>xx_customer_name</w:t>
             </w:r>
-            <w:proofErr w:type="spellEnd"/>
           </w:p>
         </w:tc>
         <w:tc>
@@ -404,14 +405,12 @@
                 <w:bCs/>
               </w:rPr>
             </w:pPr>
-            <w:proofErr w:type="spellStart"/>
             <w:r>
               <w:rPr>
                 <w:bCs/>
               </w:rPr>
               <w:t>xx_customer_phone</w:t>
             </w:r>
-            <w:proofErr w:type="spellEnd"/>
             <w:r>
               <w:rPr>
                 <w:bCs/>
@@ -520,11 +519,9 @@
             <w:pPr>
               <w:jc w:val="right"/>
             </w:pPr>
-            <w:proofErr w:type="spellStart"/>
             <w:r>
               <w:t>xx_payment_date</w:t>
             </w:r>
-            <w:proofErr w:type="spellEnd"/>
           </w:p>
         </w:tc>
       </w:tr>
@@ -564,14 +561,12 @@
                 <w:bCs/>
               </w:rPr>
             </w:pPr>
-            <w:proofErr w:type="spellStart"/>
             <w:r>
               <w:rPr>
                 <w:bCs/>
               </w:rPr>
               <w:t>xx_checkin_date</w:t>
             </w:r>
-            <w:proofErr w:type="spellEnd"/>
           </w:p>
         </w:tc>
       </w:tr>
@@ -611,14 +606,12 @@
                 <w:bCs/>
               </w:rPr>
             </w:pPr>
-            <w:proofErr w:type="spellStart"/>
             <w:r>
               <w:rPr>
                 <w:bCs/>
               </w:rPr>
               <w:t>xx_checkout_date</w:t>
             </w:r>
-            <w:proofErr w:type="spellEnd"/>
           </w:p>
         </w:tc>
       </w:tr>
@@ -667,14 +660,12 @@
                 <w:bCs/>
               </w:rPr>
             </w:pPr>
-            <w:proofErr w:type="spellStart"/>
             <w:r>
               <w:rPr>
                 <w:bCs/>
               </w:rPr>
               <w:t>xx_booking_total</w:t>
             </w:r>
-            <w:proofErr w:type="spellEnd"/>
           </w:p>
         </w:tc>
       </w:tr>
@@ -702,7 +693,7 @@
 </file>
 
 <file path=word/endnotes.xml><?xml version="1.0" encoding="utf-8"?>
-<w:endnotes xmlns:wpc="http://schemas.microsoft.com/office/word/2010/wordprocessingCanvas" xmlns:cx="http://schemas.microsoft.com/office/drawing/2014/chartex" xmlns:cx1="http://schemas.microsoft.com/office/drawing/2015/9/8/chartex" xmlns:cx2="http://schemas.microsoft.com/office/drawing/2015/10/21/chartex" xmlns:cx3="http://schemas.microsoft.com/office/drawing/2016/5/9/chartex" xmlns:cx4="http://schemas.microsoft.com/office/drawing/2016/5/10/chartex" xmlns:cx5="http://schemas.microsoft.com/office/drawing/2016/5/11/chartex" xmlns:cx6="http://schemas.microsoft.com/office/drawing/2016/5/12/chartex" xmlns:cx7="http://schemas.microsoft.com/office/drawing/2016/5/13/chartex" xmlns:cx8="http://schemas.microsoft.com/office/drawing/2016/5/14/chartex" xmlns:mc="http://schemas.openxmlformats.org/markup-compatibility/2006" xmlns:aink="http://schemas.microsoft.com/office/drawing/2016/ink" xmlns:am3d="http://schemas.microsoft.com/office/drawing/2017/model3d" xmlns:o="urn:schemas-microsoft-com:office:office" xmlns:oel="http://schemas.microsoft.com/office/2019/extlst" xmlns:r="http://schemas.openxmlformats.org/officeDocument/2006/relationships" xmlns:m="http://schemas.openxmlformats.org/officeDocument/2006/math" xmlns:v="urn:schemas-microsoft-com:vml" xmlns:wp14="http://schemas.microsoft.com/office/word/2010/wordprocessingDrawing" xmlns:wp="http://schemas.openxmlformats.org/drawingml/2006/wordprocessingDrawing" xmlns:w10="urn:schemas-microsoft-com:office:word" xmlns:w="http://schemas.openxmlformats.org/wordprocessingml/2006/main" xmlns:w14="http://schemas.microsoft.com/office/word/2010/wordml" xmlns:w15="http://schemas.microsoft.com/office/word/2012/wordml" xmlns:w16cex="http://schemas.microsoft.com/office/word/2018/wordml/cex" xmlns:w16cid="http://schemas.microsoft.com/office/word/2016/wordml/cid" xmlns:w16="http://schemas.microsoft.com/office/word/2018/wordml" xmlns:w16sdtdh="http://schemas.microsoft.com/office/word/2020/wordml/sdtdatahash" xmlns:w16se="http://schemas.microsoft.com/office/word/2015/wordml/symex" xmlns:wpg="http://schemas.microsoft.com/office/word/2010/wordprocessingGroup" xmlns:wpi="http://schemas.microsoft.com/office/word/2010/wordprocessingInk" xmlns:wne="http://schemas.microsoft.com/office/word/2006/wordml" xmlns:wps="http://schemas.microsoft.com/office/word/2010/wordprocessingShape" mc:Ignorable="w14 w15 w16se w16cid w16 w16cex w16sdtdh wp14">
+<w:endnotes xmlns:wpc="http://schemas.microsoft.com/office/word/2010/wordprocessingCanvas" xmlns:cx="http://schemas.microsoft.com/office/drawing/2014/chartex" xmlns:cx1="http://schemas.microsoft.com/office/drawing/2015/9/8/chartex" xmlns:cx2="http://schemas.microsoft.com/office/drawing/2015/10/21/chartex" xmlns:cx3="http://schemas.microsoft.com/office/drawing/2016/5/9/chartex" xmlns:cx4="http://schemas.microsoft.com/office/drawing/2016/5/10/chartex" xmlns:cx5="http://schemas.microsoft.com/office/drawing/2016/5/11/chartex" xmlns:cx6="http://schemas.microsoft.com/office/drawing/2016/5/12/chartex" xmlns:cx7="http://schemas.microsoft.com/office/drawing/2016/5/13/chartex" xmlns:cx8="http://schemas.microsoft.com/office/drawing/2016/5/14/chartex" xmlns:mc="http://schemas.openxmlformats.org/markup-compatibility/2006" xmlns:aink="http://schemas.microsoft.com/office/drawing/2016/ink" xmlns:am3d="http://schemas.microsoft.com/office/drawing/2017/model3d" xmlns:o="urn:schemas-microsoft-com:office:office" xmlns:oel="http://schemas.microsoft.com/office/2019/extlst" xmlns:r="http://schemas.openxmlformats.org/officeDocument/2006/relationships" xmlns:m="http://schemas.openxmlformats.org/officeDocument/2006/math" xmlns:v="urn:schemas-microsoft-com:vml" xmlns:wp14="http://schemas.microsoft.com/office/word/2010/wordprocessingDrawing" xmlns:wp="http://schemas.openxmlformats.org/drawingml/2006/wordprocessingDrawing" xmlns:w10="urn:schemas-microsoft-com:office:word" xmlns:w="http://schemas.openxmlformats.org/wordprocessingml/2006/main" xmlns:w14="http://schemas.microsoft.com/office/word/2010/wordml" xmlns:w15="http://schemas.microsoft.com/office/word/2012/wordml" xmlns:w16cex="http://schemas.microsoft.com/office/word/2018/wordml/cex" xmlns:w16cid="http://schemas.microsoft.com/office/word/2016/wordml/cid" xmlns:w16="http://schemas.microsoft.com/office/word/2018/wordml" xmlns:w16du="http://schemas.microsoft.com/office/word/2023/wordml/word16du" xmlns:w16sdtdh="http://schemas.microsoft.com/office/word/2020/wordml/sdtdatahash" xmlns:w16se="http://schemas.microsoft.com/office/word/2015/wordml/symex" xmlns:wpg="http://schemas.microsoft.com/office/word/2010/wordprocessingGroup" xmlns:wpi="http://schemas.microsoft.com/office/word/2010/wordprocessingInk" xmlns:wne="http://schemas.microsoft.com/office/word/2006/wordml" xmlns:wps="http://schemas.microsoft.com/office/word/2010/wordprocessingShape" mc:Ignorable="w14 w15 w16se w16cid w16 w16cex w16sdtdh w16du wp14">
   <w:endnote w:type="separator" w:id="-1">
     <w:p>
       <w:pPr>
@@ -727,7 +718,7 @@
 </file>
 
 <file path=word/footer1.xml><?xml version="1.0" encoding="utf-8"?>
-<w:ftr xmlns:wpc="http://schemas.microsoft.com/office/word/2010/wordprocessingCanvas" xmlns:cx="http://schemas.microsoft.com/office/drawing/2014/chartex" xmlns:cx1="http://schemas.microsoft.com/office/drawing/2015/9/8/chartex" xmlns:cx2="http://schemas.microsoft.com/office/drawing/2015/10/21/chartex" xmlns:cx3="http://schemas.microsoft.com/office/drawing/2016/5/9/chartex" xmlns:cx4="http://schemas.microsoft.com/office/drawing/2016/5/10/chartex" xmlns:cx5="http://schemas.microsoft.com/office/drawing/2016/5/11/chartex" xmlns:cx6="http://schemas.microsoft.com/office/drawing/2016/5/12/chartex" xmlns:cx7="http://schemas.microsoft.com/office/drawing/2016/5/13/chartex" xmlns:cx8="http://schemas.microsoft.com/office/drawing/2016/5/14/chartex" xmlns:mc="http://schemas.openxmlformats.org/markup-compatibility/2006" xmlns:aink="http://schemas.microsoft.com/office/drawing/2016/ink" xmlns:am3d="http://schemas.microsoft.com/office/drawing/2017/model3d" xmlns:o="urn:schemas-microsoft-com:office:office" xmlns:oel="http://schemas.microsoft.com/office/2019/extlst" xmlns:r="http://schemas.openxmlformats.org/officeDocument/2006/relationships" xmlns:m="http://schemas.openxmlformats.org/officeDocument/2006/math" xmlns:v="urn:schemas-microsoft-com:vml" xmlns:wp14="http://schemas.microsoft.com/office/word/2010/wordprocessingDrawing" xmlns:wp="http://schemas.openxmlformats.org/drawingml/2006/wordprocessingDrawing" xmlns:w10="urn:schemas-microsoft-com:office:word" xmlns:w="http://schemas.openxmlformats.org/wordprocessingml/2006/main" xmlns:w14="http://schemas.microsoft.com/office/word/2010/wordml" xmlns:w15="http://schemas.microsoft.com/office/word/2012/wordml" xmlns:w16cex="http://schemas.microsoft.com/office/word/2018/wordml/cex" xmlns:w16cid="http://schemas.microsoft.com/office/word/2016/wordml/cid" xmlns:w16="http://schemas.microsoft.com/office/word/2018/wordml" xmlns:w16sdtdh="http://schemas.microsoft.com/office/word/2020/wordml/sdtdatahash" xmlns:w16se="http://schemas.microsoft.com/office/word/2015/wordml/symex" xmlns:wpg="http://schemas.microsoft.com/office/word/2010/wordprocessingGroup" xmlns:wpi="http://schemas.microsoft.com/office/word/2010/wordprocessingInk" xmlns:wne="http://schemas.microsoft.com/office/word/2006/wordml" xmlns:wps="http://schemas.microsoft.com/office/word/2010/wordprocessingShape" mc:Ignorable="w14 w15 w16se w16cid w16 w16cex w16sdtdh wp14">
+<w:ftr xmlns:wpc="http://schemas.microsoft.com/office/word/2010/wordprocessingCanvas" xmlns:cx="http://schemas.microsoft.com/office/drawing/2014/chartex" xmlns:cx1="http://schemas.microsoft.com/office/drawing/2015/9/8/chartex" xmlns:cx2="http://schemas.microsoft.com/office/drawing/2015/10/21/chartex" xmlns:cx3="http://schemas.microsoft.com/office/drawing/2016/5/9/chartex" xmlns:cx4="http://schemas.microsoft.com/office/drawing/2016/5/10/chartex" xmlns:cx5="http://schemas.microsoft.com/office/drawing/2016/5/11/chartex" xmlns:cx6="http://schemas.microsoft.com/office/drawing/2016/5/12/chartex" xmlns:cx7="http://schemas.microsoft.com/office/drawing/2016/5/13/chartex" xmlns:cx8="http://schemas.microsoft.com/office/drawing/2016/5/14/chartex" xmlns:mc="http://schemas.openxmlformats.org/markup-compatibility/2006" xmlns:aink="http://schemas.microsoft.com/office/drawing/2016/ink" xmlns:am3d="http://schemas.microsoft.com/office/drawing/2017/model3d" xmlns:o="urn:schemas-microsoft-com:office:office" xmlns:oel="http://schemas.microsoft.com/office/2019/extlst" xmlns:r="http://schemas.openxmlformats.org/officeDocument/2006/relationships" xmlns:m="http://schemas.openxmlformats.org/officeDocument/2006/math" xmlns:v="urn:schemas-microsoft-com:vml" xmlns:wp14="http://schemas.microsoft.com/office/word/2010/wordprocessingDrawing" xmlns:wp="http://schemas.openxmlformats.org/drawingml/2006/wordprocessingDrawing" xmlns:w10="urn:schemas-microsoft-com:office:word" xmlns:w="http://schemas.openxmlformats.org/wordprocessingml/2006/main" xmlns:w14="http://schemas.microsoft.com/office/word/2010/wordml" xmlns:w15="http://schemas.microsoft.com/office/word/2012/wordml" xmlns:w16cex="http://schemas.microsoft.com/office/word/2018/wordml/cex" xmlns:w16cid="http://schemas.microsoft.com/office/word/2016/wordml/cid" xmlns:w16="http://schemas.microsoft.com/office/word/2018/wordml" xmlns:w16du="http://schemas.microsoft.com/office/word/2023/wordml/word16du" xmlns:w16sdtdh="http://schemas.microsoft.com/office/word/2020/wordml/sdtdatahash" xmlns:w16se="http://schemas.microsoft.com/office/word/2015/wordml/symex" xmlns:wpg="http://schemas.microsoft.com/office/word/2010/wordprocessingGroup" xmlns:wpi="http://schemas.microsoft.com/office/word/2010/wordprocessingInk" xmlns:wne="http://schemas.microsoft.com/office/word/2006/wordml" xmlns:wps="http://schemas.microsoft.com/office/word/2010/wordprocessingShape" mc:Ignorable="w14 w15 w16se w16cid w16 w16cex w16sdtdh w16du wp14">
   <w:p>
     <w:pPr>
       <w:pStyle w:val="Footer"/>
@@ -758,7 +749,7 @@
 </file>
 
 <file path=word/footer2.xml><?xml version="1.0" encoding="utf-8"?>
-<w:ftr xmlns:wpc="http://schemas.microsoft.com/office/word/2010/wordprocessingCanvas" xmlns:cx="http://schemas.microsoft.com/office/drawing/2014/chartex" xmlns:cx1="http://schemas.microsoft.com/office/drawing/2015/9/8/chartex" xmlns:cx2="http://schemas.microsoft.com/office/drawing/2015/10/21/chartex" xmlns:cx3="http://schemas.microsoft.com/office/drawing/2016/5/9/chartex" xmlns:cx4="http://schemas.microsoft.com/office/drawing/2016/5/10/chartex" xmlns:cx5="http://schemas.microsoft.com/office/drawing/2016/5/11/chartex" xmlns:cx6="http://schemas.microsoft.com/office/drawing/2016/5/12/chartex" xmlns:cx7="http://schemas.microsoft.com/office/drawing/2016/5/13/chartex" xmlns:cx8="http://schemas.microsoft.com/office/drawing/2016/5/14/chartex" xmlns:mc="http://schemas.openxmlformats.org/markup-compatibility/2006" xmlns:aink="http://schemas.microsoft.com/office/drawing/2016/ink" xmlns:am3d="http://schemas.microsoft.com/office/drawing/2017/model3d" xmlns:o="urn:schemas-microsoft-com:office:office" xmlns:oel="http://schemas.microsoft.com/office/2019/extlst" xmlns:r="http://schemas.openxmlformats.org/officeDocument/2006/relationships" xmlns:m="http://schemas.openxmlformats.org/officeDocument/2006/math" xmlns:v="urn:schemas-microsoft-com:vml" xmlns:wp14="http://schemas.microsoft.com/office/word/2010/wordprocessingDrawing" xmlns:wp="http://schemas.openxmlformats.org/drawingml/2006/wordprocessingDrawing" xmlns:w10="urn:schemas-microsoft-com:office:word" xmlns:w="http://schemas.openxmlformats.org/wordprocessingml/2006/main" xmlns:w14="http://schemas.microsoft.com/office/word/2010/wordml" xmlns:w15="http://schemas.microsoft.com/office/word/2012/wordml" xmlns:w16cex="http://schemas.microsoft.com/office/word/2018/wordml/cex" xmlns:w16cid="http://schemas.microsoft.com/office/word/2016/wordml/cid" xmlns:w16="http://schemas.microsoft.com/office/word/2018/wordml" xmlns:w16sdtdh="http://schemas.microsoft.com/office/word/2020/wordml/sdtdatahash" xmlns:w16se="http://schemas.microsoft.com/office/word/2015/wordml/symex" xmlns:wpg="http://schemas.microsoft.com/office/word/2010/wordprocessingGroup" xmlns:wpi="http://schemas.microsoft.com/office/word/2010/wordprocessingInk" xmlns:wne="http://schemas.microsoft.com/office/word/2006/wordml" xmlns:wps="http://schemas.microsoft.com/office/word/2010/wordprocessingShape" mc:Ignorable="w14 w15 w16se w16cid w16 w16cex w16sdtdh wp14">
+<w:ftr xmlns:wpc="http://schemas.microsoft.com/office/word/2010/wordprocessingCanvas" xmlns:cx="http://schemas.microsoft.com/office/drawing/2014/chartex" xmlns:cx1="http://schemas.microsoft.com/office/drawing/2015/9/8/chartex" xmlns:cx2="http://schemas.microsoft.com/office/drawing/2015/10/21/chartex" xmlns:cx3="http://schemas.microsoft.com/office/drawing/2016/5/9/chartex" xmlns:cx4="http://schemas.microsoft.com/office/drawing/2016/5/10/chartex" xmlns:cx5="http://schemas.microsoft.com/office/drawing/2016/5/11/chartex" xmlns:cx6="http://schemas.microsoft.com/office/drawing/2016/5/12/chartex" xmlns:cx7="http://schemas.microsoft.com/office/drawing/2016/5/13/chartex" xmlns:cx8="http://schemas.microsoft.com/office/drawing/2016/5/14/chartex" xmlns:mc="http://schemas.openxmlformats.org/markup-compatibility/2006" xmlns:aink="http://schemas.microsoft.com/office/drawing/2016/ink" xmlns:am3d="http://schemas.microsoft.com/office/drawing/2017/model3d" xmlns:o="urn:schemas-microsoft-com:office:office" xmlns:oel="http://schemas.microsoft.com/office/2019/extlst" xmlns:r="http://schemas.openxmlformats.org/officeDocument/2006/relationships" xmlns:m="http://schemas.openxmlformats.org/officeDocument/2006/math" xmlns:v="urn:schemas-microsoft-com:vml" xmlns:wp14="http://schemas.microsoft.com/office/word/2010/wordprocessingDrawing" xmlns:wp="http://schemas.openxmlformats.org/drawingml/2006/wordprocessingDrawing" xmlns:w10="urn:schemas-microsoft-com:office:word" xmlns:w="http://schemas.openxmlformats.org/wordprocessingml/2006/main" xmlns:w14="http://schemas.microsoft.com/office/word/2010/wordml" xmlns:w15="http://schemas.microsoft.com/office/word/2012/wordml" xmlns:w16cex="http://schemas.microsoft.com/office/word/2018/wordml/cex" xmlns:w16cid="http://schemas.microsoft.com/office/word/2016/wordml/cid" xmlns:w16="http://schemas.microsoft.com/office/word/2018/wordml" xmlns:w16du="http://schemas.microsoft.com/office/word/2023/wordml/word16du" xmlns:w16sdtdh="http://schemas.microsoft.com/office/word/2020/wordml/sdtdatahash" xmlns:w16se="http://schemas.microsoft.com/office/word/2015/wordml/symex" xmlns:wpg="http://schemas.microsoft.com/office/word/2010/wordprocessingGroup" xmlns:wpi="http://schemas.microsoft.com/office/word/2010/wordprocessingInk" xmlns:wne="http://schemas.microsoft.com/office/word/2006/wordml" xmlns:wps="http://schemas.microsoft.com/office/word/2010/wordprocessingShape" mc:Ignorable="w14 w15 w16se w16cid w16 w16cex w16sdtdh w16du wp14">
   <w:tbl>
     <w:tblPr>
       <w:tblW w:w="0" w:type="auto"/>
@@ -819,7 +810,7 @@
 </file>
 
 <file path=word/footnotes.xml><?xml version="1.0" encoding="utf-8"?>
-<w:footnotes xmlns:wpc="http://schemas.microsoft.com/office/word/2010/wordprocessingCanvas" xmlns:cx="http://schemas.microsoft.com/office/drawing/2014/chartex" xmlns:cx1="http://schemas.microsoft.com/office/drawing/2015/9/8/chartex" xmlns:cx2="http://schemas.microsoft.com/office/drawing/2015/10/21/chartex" xmlns:cx3="http://schemas.microsoft.com/office/drawing/2016/5/9/chartex" xmlns:cx4="http://schemas.microsoft.com/office/drawing/2016/5/10/chartex" xmlns:cx5="http://schemas.microsoft.com/office/drawing/2016/5/11/chartex" xmlns:cx6="http://schemas.microsoft.com/office/drawing/2016/5/12/chartex" xmlns:cx7="http://schemas.microsoft.com/office/drawing/2016/5/13/chartex" xmlns:cx8="http://schemas.microsoft.com/office/drawing/2016/5/14/chartex" xmlns:mc="http://schemas.openxmlformats.org/markup-compatibility/2006" xmlns:aink="http://schemas.microsoft.com/office/drawing/2016/ink" xmlns:am3d="http://schemas.microsoft.com/office/drawing/2017/model3d" xmlns:o="urn:schemas-microsoft-com:office:office" xmlns:oel="http://schemas.microsoft.com/office/2019/extlst" xmlns:r="http://schemas.openxmlformats.org/officeDocument/2006/relationships" xmlns:m="http://schemas.openxmlformats.org/officeDocument/2006/math" xmlns:v="urn:schemas-microsoft-com:vml" xmlns:wp14="http://schemas.microsoft.com/office/word/2010/wordprocessingDrawing" xmlns:wp="http://schemas.openxmlformats.org/drawingml/2006/wordprocessingDrawing" xmlns:w10="urn:schemas-microsoft-com:office:word" xmlns:w="http://schemas.openxmlformats.org/wordprocessingml/2006/main" xmlns:w14="http://schemas.microsoft.com/office/word/2010/wordml" xmlns:w15="http://schemas.microsoft.com/office/word/2012/wordml" xmlns:w16cex="http://schemas.microsoft.com/office/word/2018/wordml/cex" xmlns:w16cid="http://schemas.microsoft.com/office/word/2016/wordml/cid" xmlns:w16="http://schemas.microsoft.com/office/word/2018/wordml" xmlns:w16sdtdh="http://schemas.microsoft.com/office/word/2020/wordml/sdtdatahash" xmlns:w16se="http://schemas.microsoft.com/office/word/2015/wordml/symex" xmlns:wpg="http://schemas.microsoft.com/office/word/2010/wordprocessingGroup" xmlns:wpi="http://schemas.microsoft.com/office/word/2010/wordprocessingInk" xmlns:wne="http://schemas.microsoft.com/office/word/2006/wordml" xmlns:wps="http://schemas.microsoft.com/office/word/2010/wordprocessingShape" mc:Ignorable="w14 w15 w16se w16cid w16 w16cex w16sdtdh wp14">
+<w:footnotes xmlns:wpc="http://schemas.microsoft.com/office/word/2010/wordprocessingCanvas" xmlns:cx="http://schemas.microsoft.com/office/drawing/2014/chartex" xmlns:cx1="http://schemas.microsoft.com/office/drawing/2015/9/8/chartex" xmlns:cx2="http://schemas.microsoft.com/office/drawing/2015/10/21/chartex" xmlns:cx3="http://schemas.microsoft.com/office/drawing/2016/5/9/chartex" xmlns:cx4="http://schemas.microsoft.com/office/drawing/2016/5/10/chartex" xmlns:cx5="http://schemas.microsoft.com/office/drawing/2016/5/11/chartex" xmlns:cx6="http://schemas.microsoft.com/office/drawing/2016/5/12/chartex" xmlns:cx7="http://schemas.microsoft.com/office/drawing/2016/5/13/chartex" xmlns:cx8="http://schemas.microsoft.com/office/drawing/2016/5/14/chartex" xmlns:mc="http://schemas.openxmlformats.org/markup-compatibility/2006" xmlns:aink="http://schemas.microsoft.com/office/drawing/2016/ink" xmlns:am3d="http://schemas.microsoft.com/office/drawing/2017/model3d" xmlns:o="urn:schemas-microsoft-com:office:office" xmlns:oel="http://schemas.microsoft.com/office/2019/extlst" xmlns:r="http://schemas.openxmlformats.org/officeDocument/2006/relationships" xmlns:m="http://schemas.openxmlformats.org/officeDocument/2006/math" xmlns:v="urn:schemas-microsoft-com:vml" xmlns:wp14="http://schemas.microsoft.com/office/word/2010/wordprocessingDrawing" xmlns:wp="http://schemas.openxmlformats.org/drawingml/2006/wordprocessingDrawing" xmlns:w10="urn:schemas-microsoft-com:office:word" xmlns:w="http://schemas.openxmlformats.org/wordprocessingml/2006/main" xmlns:w14="http://schemas.microsoft.com/office/word/2010/wordml" xmlns:w15="http://schemas.microsoft.com/office/word/2012/wordml" xmlns:w16cex="http://schemas.microsoft.com/office/word/2018/wordml/cex" xmlns:w16cid="http://schemas.microsoft.com/office/word/2016/wordml/cid" xmlns:w16="http://schemas.microsoft.com/office/word/2018/wordml" xmlns:w16du="http://schemas.microsoft.com/office/word/2023/wordml/word16du" xmlns:w16sdtdh="http://schemas.microsoft.com/office/word/2020/wordml/sdtdatahash" xmlns:w16se="http://schemas.microsoft.com/office/word/2015/wordml/symex" xmlns:wpg="http://schemas.microsoft.com/office/word/2010/wordprocessingGroup" xmlns:wpi="http://schemas.microsoft.com/office/word/2010/wordprocessingInk" xmlns:wne="http://schemas.microsoft.com/office/word/2006/wordml" xmlns:wps="http://schemas.microsoft.com/office/word/2010/wordprocessingShape" mc:Ignorable="w14 w15 w16se w16cid w16 w16cex w16sdtdh w16du wp14">
   <w:footnote w:type="separator" w:id="-1">
     <w:p>
       <w:pPr>
@@ -844,7 +835,7 @@
 </file>
 
 <file path=word/header1.xml><?xml version="1.0" encoding="utf-8"?>
-<w:hdr xmlns:wpc="http://schemas.microsoft.com/office/word/2010/wordprocessingCanvas" xmlns:cx="http://schemas.microsoft.com/office/drawing/2014/chartex" xmlns:cx1="http://schemas.microsoft.com/office/drawing/2015/9/8/chartex" xmlns:cx2="http://schemas.microsoft.com/office/drawing/2015/10/21/chartex" xmlns:cx3="http://schemas.microsoft.com/office/drawing/2016/5/9/chartex" xmlns:cx4="http://schemas.microsoft.com/office/drawing/2016/5/10/chartex" xmlns:cx5="http://schemas.microsoft.com/office/drawing/2016/5/11/chartex" xmlns:cx6="http://schemas.microsoft.com/office/drawing/2016/5/12/chartex" xmlns:cx7="http://schemas.microsoft.com/office/drawing/2016/5/13/chartex" xmlns:cx8="http://schemas.microsoft.com/office/drawing/2016/5/14/chartex" xmlns:mc="http://schemas.openxmlformats.org/markup-compatibility/2006" xmlns:aink="http://schemas.microsoft.com/office/drawing/2016/ink" xmlns:am3d="http://schemas.microsoft.com/office/drawing/2017/model3d" xmlns:o="urn:schemas-microsoft-com:office:office" xmlns:oel="http://schemas.microsoft.com/office/2019/extlst" xmlns:r="http://schemas.openxmlformats.org/officeDocument/2006/relationships" xmlns:m="http://schemas.openxmlformats.org/officeDocument/2006/math" xmlns:v="urn:schemas-microsoft-com:vml" xmlns:wp14="http://schemas.microsoft.com/office/word/2010/wordprocessingDrawing" xmlns:wp="http://schemas.openxmlformats.org/drawingml/2006/wordprocessingDrawing" xmlns:w10="urn:schemas-microsoft-com:office:word" xmlns:w="http://schemas.openxmlformats.org/wordprocessingml/2006/main" xmlns:w14="http://schemas.microsoft.com/office/word/2010/wordml" xmlns:w15="http://schemas.microsoft.com/office/word/2012/wordml" xmlns:w16cex="http://schemas.microsoft.com/office/word/2018/wordml/cex" xmlns:w16cid="http://schemas.microsoft.com/office/word/2016/wordml/cid" xmlns:w16="http://schemas.microsoft.com/office/word/2018/wordml" xmlns:w16sdtdh="http://schemas.microsoft.com/office/word/2020/wordml/sdtdatahash" xmlns:w16se="http://schemas.microsoft.com/office/word/2015/wordml/symex" xmlns:wpg="http://schemas.microsoft.com/office/word/2010/wordprocessingGroup" xmlns:wpi="http://schemas.microsoft.com/office/word/2010/wordprocessingInk" xmlns:wne="http://schemas.microsoft.com/office/word/2006/wordml" xmlns:wps="http://schemas.microsoft.com/office/word/2010/wordprocessingShape" mc:Ignorable="w14 w15 w16se w16cid w16 w16cex w16sdtdh wp14">
+<w:hdr xmlns:wpc="http://schemas.microsoft.com/office/word/2010/wordprocessingCanvas" xmlns:cx="http://schemas.microsoft.com/office/drawing/2014/chartex" xmlns:cx1="http://schemas.microsoft.com/office/drawing/2015/9/8/chartex" xmlns:cx2="http://schemas.microsoft.com/office/drawing/2015/10/21/chartex" xmlns:cx3="http://schemas.microsoft.com/office/drawing/2016/5/9/chartex" xmlns:cx4="http://schemas.microsoft.com/office/drawing/2016/5/10/chartex" xmlns:cx5="http://schemas.microsoft.com/office/drawing/2016/5/11/chartex" xmlns:cx6="http://schemas.microsoft.com/office/drawing/2016/5/12/chartex" xmlns:cx7="http://schemas.microsoft.com/office/drawing/2016/5/13/chartex" xmlns:cx8="http://schemas.microsoft.com/office/drawing/2016/5/14/chartex" xmlns:mc="http://schemas.openxmlformats.org/markup-compatibility/2006" xmlns:aink="http://schemas.microsoft.com/office/drawing/2016/ink" xmlns:am3d="http://schemas.microsoft.com/office/drawing/2017/model3d" xmlns:o="urn:schemas-microsoft-com:office:office" xmlns:oel="http://schemas.microsoft.com/office/2019/extlst" xmlns:r="http://schemas.openxmlformats.org/officeDocument/2006/relationships" xmlns:m="http://schemas.openxmlformats.org/officeDocument/2006/math" xmlns:v="urn:schemas-microsoft-com:vml" xmlns:wp14="http://schemas.microsoft.com/office/word/2010/wordprocessingDrawing" xmlns:wp="http://schemas.openxmlformats.org/drawingml/2006/wordprocessingDrawing" xmlns:w10="urn:schemas-microsoft-com:office:word" xmlns:w="http://schemas.openxmlformats.org/wordprocessingml/2006/main" xmlns:w14="http://schemas.microsoft.com/office/word/2010/wordml" xmlns:w15="http://schemas.microsoft.com/office/word/2012/wordml" xmlns:w16cex="http://schemas.microsoft.com/office/word/2018/wordml/cex" xmlns:w16cid="http://schemas.microsoft.com/office/word/2016/wordml/cid" xmlns:w16="http://schemas.microsoft.com/office/word/2018/wordml" xmlns:w16du="http://schemas.microsoft.com/office/word/2023/wordml/word16du" xmlns:w16sdtdh="http://schemas.microsoft.com/office/word/2020/wordml/sdtdatahash" xmlns:w16se="http://schemas.microsoft.com/office/word/2015/wordml/symex" xmlns:wpg="http://schemas.microsoft.com/office/word/2010/wordprocessingGroup" xmlns:wpi="http://schemas.microsoft.com/office/word/2010/wordprocessingInk" xmlns:wne="http://schemas.microsoft.com/office/word/2006/wordml" xmlns:wps="http://schemas.microsoft.com/office/word/2010/wordprocessingShape" mc:Ignorable="w14 w15 w16se w16cid w16 w16cex w16sdtdh w16du wp14">
   <w:p>
     <w:pPr>
       <w:pStyle w:val="Header"/>
@@ -904,7 +895,7 @@
 </file>
 
 <file path=word/header2.xml><?xml version="1.0" encoding="utf-8"?>
-<w:hdr xmlns:wpc="http://schemas.microsoft.com/office/word/2010/wordprocessingCanvas" xmlns:cx="http://schemas.microsoft.com/office/drawing/2014/chartex" xmlns:cx1="http://schemas.microsoft.com/office/drawing/2015/9/8/chartex" xmlns:cx2="http://schemas.microsoft.com/office/drawing/2015/10/21/chartex" xmlns:cx3="http://schemas.microsoft.com/office/drawing/2016/5/9/chartex" xmlns:cx4="http://schemas.microsoft.com/office/drawing/2016/5/10/chartex" xmlns:cx5="http://schemas.microsoft.com/office/drawing/2016/5/11/chartex" xmlns:cx6="http://schemas.microsoft.com/office/drawing/2016/5/12/chartex" xmlns:cx7="http://schemas.microsoft.com/office/drawing/2016/5/13/chartex" xmlns:cx8="http://schemas.microsoft.com/office/drawing/2016/5/14/chartex" xmlns:mc="http://schemas.openxmlformats.org/markup-compatibility/2006" xmlns:aink="http://schemas.microsoft.com/office/drawing/2016/ink" xmlns:am3d="http://schemas.microsoft.com/office/drawing/2017/model3d" xmlns:o="urn:schemas-microsoft-com:office:office" xmlns:oel="http://schemas.microsoft.com/office/2019/extlst" xmlns:r="http://schemas.openxmlformats.org/officeDocument/2006/relationships" xmlns:m="http://schemas.openxmlformats.org/officeDocument/2006/math" xmlns:v="urn:schemas-microsoft-com:vml" xmlns:wp14="http://schemas.microsoft.com/office/word/2010/wordprocessingDrawing" xmlns:wp="http://schemas.openxmlformats.org/drawingml/2006/wordprocessingDrawing" xmlns:w10="urn:schemas-microsoft-com:office:word" xmlns:w="http://schemas.openxmlformats.org/wordprocessingml/2006/main" xmlns:w14="http://schemas.microsoft.com/office/word/2010/wordml" xmlns:w15="http://schemas.microsoft.com/office/word/2012/wordml" xmlns:w16cex="http://schemas.microsoft.com/office/word/2018/wordml/cex" xmlns:w16cid="http://schemas.microsoft.com/office/word/2016/wordml/cid" xmlns:w16="http://schemas.microsoft.com/office/word/2018/wordml" xmlns:w16sdtdh="http://schemas.microsoft.com/office/word/2020/wordml/sdtdatahash" xmlns:w16se="http://schemas.microsoft.com/office/word/2015/wordml/symex" xmlns:wpg="http://schemas.microsoft.com/office/word/2010/wordprocessingGroup" xmlns:wpi="http://schemas.microsoft.com/office/word/2010/wordprocessingInk" xmlns:wne="http://schemas.microsoft.com/office/word/2006/wordml" xmlns:wps="http://schemas.microsoft.com/office/word/2010/wordprocessingShape" mc:Ignorable="w14 w15 w16se w16cid w16 w16cex w16sdtdh wp14">
+<w:hdr xmlns:wpc="http://schemas.microsoft.com/office/word/2010/wordprocessingCanvas" xmlns:cx="http://schemas.microsoft.com/office/drawing/2014/chartex" xmlns:cx1="http://schemas.microsoft.com/office/drawing/2015/9/8/chartex" xmlns:cx2="http://schemas.microsoft.com/office/drawing/2015/10/21/chartex" xmlns:cx3="http://schemas.microsoft.com/office/drawing/2016/5/9/chartex" xmlns:cx4="http://schemas.microsoft.com/office/drawing/2016/5/10/chartex" xmlns:cx5="http://schemas.microsoft.com/office/drawing/2016/5/11/chartex" xmlns:cx6="http://schemas.microsoft.com/office/drawing/2016/5/12/chartex" xmlns:cx7="http://schemas.microsoft.com/office/drawing/2016/5/13/chartex" xmlns:cx8="http://schemas.microsoft.com/office/drawing/2016/5/14/chartex" xmlns:mc="http://schemas.openxmlformats.org/markup-compatibility/2006" xmlns:aink="http://schemas.microsoft.com/office/drawing/2016/ink" xmlns:am3d="http://schemas.microsoft.com/office/drawing/2017/model3d" xmlns:o="urn:schemas-microsoft-com:office:office" xmlns:oel="http://schemas.microsoft.com/office/2019/extlst" xmlns:r="http://schemas.openxmlformats.org/officeDocument/2006/relationships" xmlns:m="http://schemas.openxmlformats.org/officeDocument/2006/math" xmlns:v="urn:schemas-microsoft-com:vml" xmlns:wp14="http://schemas.microsoft.com/office/word/2010/wordprocessingDrawing" xmlns:wp="http://schemas.openxmlformats.org/drawingml/2006/wordprocessingDrawing" xmlns:w10="urn:schemas-microsoft-com:office:word" xmlns:w="http://schemas.openxmlformats.org/wordprocessingml/2006/main" xmlns:w14="http://schemas.microsoft.com/office/word/2010/wordml" xmlns:w15="http://schemas.microsoft.com/office/word/2012/wordml" xmlns:w16cex="http://schemas.microsoft.com/office/word/2018/wordml/cex" xmlns:w16cid="http://schemas.microsoft.com/office/word/2016/wordml/cid" xmlns:w16="http://schemas.microsoft.com/office/word/2018/wordml" xmlns:w16du="http://schemas.microsoft.com/office/word/2023/wordml/word16du" xmlns:w16sdtdh="http://schemas.microsoft.com/office/word/2020/wordml/sdtdatahash" xmlns:w16se="http://schemas.microsoft.com/office/word/2015/wordml/symex" xmlns:wpg="http://schemas.microsoft.com/office/word/2010/wordprocessingGroup" xmlns:wpi="http://schemas.microsoft.com/office/word/2010/wordprocessingInk" xmlns:wne="http://schemas.microsoft.com/office/word/2006/wordml" xmlns:wps="http://schemas.microsoft.com/office/word/2010/wordprocessingShape" mc:Ignorable="w14 w15 w16se w16cid w16 w16cex w16sdtdh w16du wp14">
   <w:tbl>
     <w:tblPr>
       <w:tblW w:w="0" w:type="auto"/>
@@ -965,7 +956,7 @@
 </file>
 
 <file path=word/styles.xml><?xml version="1.0" encoding="utf-8"?>
-<w:styles xmlns:mc="http://schemas.openxmlformats.org/markup-compatibility/2006" xmlns:r="http://schemas.openxmlformats.org/officeDocument/2006/relationships" xmlns:w="http://schemas.openxmlformats.org/wordprocessingml/2006/main" xmlns:w14="http://schemas.microsoft.com/office/word/2010/wordml" xmlns:w15="http://schemas.microsoft.com/office/word/2012/wordml" xmlns:w16cex="http://schemas.microsoft.com/office/word/2018/wordml/cex" xmlns:w16cid="http://schemas.microsoft.com/office/word/2016/wordml/cid" xmlns:w16="http://schemas.microsoft.com/office/word/2018/wordml" xmlns:w16sdtdh="http://schemas.microsoft.com/office/word/2020/wordml/sdtdatahash" xmlns:w16se="http://schemas.microsoft.com/office/word/2015/wordml/symex" mc:Ignorable="w14 w15 w16se w16cid w16 w16cex w16sdtdh">
+<w:styles xmlns:mc="http://schemas.openxmlformats.org/markup-compatibility/2006" xmlns:r="http://schemas.openxmlformats.org/officeDocument/2006/relationships" xmlns:w="http://schemas.openxmlformats.org/wordprocessingml/2006/main" xmlns:w14="http://schemas.microsoft.com/office/word/2010/wordml" xmlns:w15="http://schemas.microsoft.com/office/word/2012/wordml" xmlns:w16cex="http://schemas.microsoft.com/office/word/2018/wordml/cex" xmlns:w16cid="http://schemas.microsoft.com/office/word/2016/wordml/cid" xmlns:w16="http://schemas.microsoft.com/office/word/2018/wordml" xmlns:w16du="http://schemas.microsoft.com/office/word/2023/wordml/word16du" xmlns:w16sdtdh="http://schemas.microsoft.com/office/word/2020/wordml/sdtdatahash" xmlns:w16se="http://schemas.microsoft.com/office/word/2015/wordml/symex" mc:Ignorable="w14 w15 w16se w16cid w16 w16cex w16sdtdh w16du">
   <w:docDefaults>
     <w:rPrDefault>
       <w:rPr>
@@ -2444,7 +2435,7 @@
 </file>
 
 <file path=word/glossary/document.xml><?xml version="1.0" encoding="utf-8"?>
-<w:glossaryDocument xmlns:wpc="http://schemas.microsoft.com/office/word/2010/wordprocessingCanvas" xmlns:cx="http://schemas.microsoft.com/office/drawing/2014/chartex" xmlns:cx1="http://schemas.microsoft.com/office/drawing/2015/9/8/chartex" xmlns:cx2="http://schemas.microsoft.com/office/drawing/2015/10/21/chartex" xmlns:cx3="http://schemas.microsoft.com/office/drawing/2016/5/9/chartex" xmlns:cx4="http://schemas.microsoft.com/office/drawing/2016/5/10/chartex" xmlns:cx5="http://schemas.microsoft.com/office/drawing/2016/5/11/chartex" xmlns:cx6="http://schemas.microsoft.com/office/drawing/2016/5/12/chartex" xmlns:cx7="http://schemas.microsoft.com/office/drawing/2016/5/13/chartex" xmlns:cx8="http://schemas.microsoft.com/office/drawing/2016/5/14/chartex" xmlns:mc="http://schemas.openxmlformats.org/markup-compatibility/2006" xmlns:aink="http://schemas.microsoft.com/office/drawing/2016/ink" xmlns:am3d="http://schemas.microsoft.com/office/drawing/2017/model3d" xmlns:o="urn:schemas-microsoft-com:office:office" xmlns:oel="http://schemas.microsoft.com/office/2019/extlst" xmlns:r="http://schemas.openxmlformats.org/officeDocument/2006/relationships" xmlns:m="http://schemas.openxmlformats.org/officeDocument/2006/math" xmlns:v="urn:schemas-microsoft-com:vml" xmlns:wp14="http://schemas.microsoft.com/office/word/2010/wordprocessingDrawing" xmlns:wp="http://schemas.openxmlformats.org/drawingml/2006/wordprocessingDrawing" xmlns:w10="urn:schemas-microsoft-com:office:word" xmlns:w="http://schemas.openxmlformats.org/wordprocessingml/2006/main" xmlns:w14="http://schemas.microsoft.com/office/word/2010/wordml" xmlns:w15="http://schemas.microsoft.com/office/word/2012/wordml" xmlns:w16cex="http://schemas.microsoft.com/office/word/2018/wordml/cex" xmlns:w16cid="http://schemas.microsoft.com/office/word/2016/wordml/cid" xmlns:w16="http://schemas.microsoft.com/office/word/2018/wordml" xmlns:w16sdtdh="http://schemas.microsoft.com/office/word/2020/wordml/sdtdatahash" xmlns:w16se="http://schemas.microsoft.com/office/word/2015/wordml/symex" xmlns:wpg="http://schemas.microsoft.com/office/word/2010/wordprocessingGroup" xmlns:wpi="http://schemas.microsoft.com/office/word/2010/wordprocessingInk" xmlns:wne="http://schemas.microsoft.com/office/word/2006/wordml" xmlns:wps="http://schemas.microsoft.com/office/word/2010/wordprocessingShape" mc:Ignorable="w14 w15 w16se w16cid w16 w16cex w16sdtdh wp14">
+<w:glossaryDocument xmlns:wpc="http://schemas.microsoft.com/office/word/2010/wordprocessingCanvas" xmlns:cx="http://schemas.microsoft.com/office/drawing/2014/chartex" xmlns:cx1="http://schemas.microsoft.com/office/drawing/2015/9/8/chartex" xmlns:cx2="http://schemas.microsoft.com/office/drawing/2015/10/21/chartex" xmlns:cx3="http://schemas.microsoft.com/office/drawing/2016/5/9/chartex" xmlns:cx4="http://schemas.microsoft.com/office/drawing/2016/5/10/chartex" xmlns:cx5="http://schemas.microsoft.com/office/drawing/2016/5/11/chartex" xmlns:cx6="http://schemas.microsoft.com/office/drawing/2016/5/12/chartex" xmlns:cx7="http://schemas.microsoft.com/office/drawing/2016/5/13/chartex" xmlns:cx8="http://schemas.microsoft.com/office/drawing/2016/5/14/chartex" xmlns:mc="http://schemas.openxmlformats.org/markup-compatibility/2006" xmlns:aink="http://schemas.microsoft.com/office/drawing/2016/ink" xmlns:am3d="http://schemas.microsoft.com/office/drawing/2017/model3d" xmlns:o="urn:schemas-microsoft-com:office:office" xmlns:oel="http://schemas.microsoft.com/office/2019/extlst" xmlns:r="http://schemas.openxmlformats.org/officeDocument/2006/relationships" xmlns:m="http://schemas.openxmlformats.org/officeDocument/2006/math" xmlns:v="urn:schemas-microsoft-com:vml" xmlns:wp14="http://schemas.microsoft.com/office/word/2010/wordprocessingDrawing" xmlns:wp="http://schemas.openxmlformats.org/drawingml/2006/wordprocessingDrawing" xmlns:w10="urn:schemas-microsoft-com:office:word" xmlns:w="http://schemas.openxmlformats.org/wordprocessingml/2006/main" xmlns:w14="http://schemas.microsoft.com/office/word/2010/wordml" xmlns:w15="http://schemas.microsoft.com/office/word/2012/wordml" xmlns:w16cex="http://schemas.microsoft.com/office/word/2018/wordml/cex" xmlns:w16cid="http://schemas.microsoft.com/office/word/2016/wordml/cid" xmlns:w16="http://schemas.microsoft.com/office/word/2018/wordml" xmlns:w16du="http://schemas.microsoft.com/office/word/2023/wordml/word16du" xmlns:w16sdtdh="http://schemas.microsoft.com/office/word/2020/wordml/sdtdatahash" xmlns:w16se="http://schemas.microsoft.com/office/word/2015/wordml/symex" xmlns:wpg="http://schemas.microsoft.com/office/word/2010/wordprocessingGroup" xmlns:wpi="http://schemas.microsoft.com/office/word/2010/wordprocessingInk" xmlns:wne="http://schemas.microsoft.com/office/word/2006/wordml" xmlns:wps="http://schemas.microsoft.com/office/word/2010/wordprocessingShape" mc:Ignorable="w14 w15 w16se w16cid w16 w16cex w16sdtdh w16du wp14">
   <w:docParts>
     <w:docPart>
       <w:docPartPr>
@@ -2642,7 +2633,7 @@
 </file>
 
 <file path=word/glossary/fontTable.xml><?xml version="1.0" encoding="utf-8"?>
-<w:fonts xmlns:mc="http://schemas.openxmlformats.org/markup-compatibility/2006" xmlns:r="http://schemas.openxmlformats.org/officeDocument/2006/relationships" xmlns:w="http://schemas.openxmlformats.org/wordprocessingml/2006/main" xmlns:w14="http://schemas.microsoft.com/office/word/2010/wordml" xmlns:w15="http://schemas.microsoft.com/office/word/2012/wordml" xmlns:w16cex="http://schemas.microsoft.com/office/word/2018/wordml/cex" xmlns:w16cid="http://schemas.microsoft.com/office/word/2016/wordml/cid" xmlns:w16="http://schemas.microsoft.com/office/word/2018/wordml" xmlns:w16sdtdh="http://schemas.microsoft.com/office/word/2020/wordml/sdtdatahash" xmlns:w16se="http://schemas.microsoft.com/office/word/2015/wordml/symex" mc:Ignorable="w14 w15 w16se w16cid w16 w16cex w16sdtdh">
+<w:fonts xmlns:mc="http://schemas.openxmlformats.org/markup-compatibility/2006" xmlns:r="http://schemas.openxmlformats.org/officeDocument/2006/relationships" xmlns:w="http://schemas.openxmlformats.org/wordprocessingml/2006/main" xmlns:w14="http://schemas.microsoft.com/office/word/2010/wordml" xmlns:w15="http://schemas.microsoft.com/office/word/2012/wordml" xmlns:w16cex="http://schemas.microsoft.com/office/word/2018/wordml/cex" xmlns:w16cid="http://schemas.microsoft.com/office/word/2016/wordml/cid" xmlns:w16="http://schemas.microsoft.com/office/word/2018/wordml" xmlns:w16du="http://schemas.microsoft.com/office/word/2023/wordml/word16du" xmlns:w16sdtdh="http://schemas.microsoft.com/office/word/2020/wordml/sdtdatahash" xmlns:w16se="http://schemas.microsoft.com/office/word/2015/wordml/symex" mc:Ignorable="w14 w15 w16se w16cid w16 w16cex w16sdtdh w16du">
   <w:font w:name="Cambria">
     <w:panose1 w:val="02040503050406030204"/>
     <w:charset w:val="00"/>
@@ -2650,12 +2641,12 @@
     <w:pitch w:val="variable"/>
     <w:sig w:usb0="E00006FF" w:usb1="420024FF" w:usb2="02000000" w:usb3="00000000" w:csb0="0000019F" w:csb1="00000000"/>
   </w:font>
-  <w:font w:name="Times New Roman">
-    <w:panose1 w:val="02020603050405020304"/>
+  <w:font w:name="Kartika">
+    <w:panose1 w:val="02020503030404060203"/>
     <w:charset w:val="00"/>
     <w:family w:val="roman"/>
     <w:pitch w:val="variable"/>
-    <w:sig w:usb0="E0002EFF" w:usb1="C000785B" w:usb2="00000009" w:usb3="00000000" w:csb0="000001FF" w:csb1="00000000"/>
+    <w:sig w:usb0="00800003" w:usb1="00000000" w:usb2="00000000" w:usb3="00000000" w:csb0="00000001" w:csb1="00000000"/>
   </w:font>
   <w:font w:name="Calibri">
     <w:panose1 w:val="020F0502020204030204"/>
@@ -2663,6 +2654,13 @@
     <w:family w:val="swiss"/>
     <w:pitch w:val="variable"/>
     <w:sig w:usb0="E4002EFF" w:usb1="C200247B" w:usb2="00000009" w:usb3="00000000" w:csb0="000001FF" w:csb1="00000000"/>
+  </w:font>
+  <w:font w:name="Times New Roman">
+    <w:panose1 w:val="02020603050405020304"/>
+    <w:charset w:val="00"/>
+    <w:family w:val="roman"/>
+    <w:pitch w:val="variable"/>
+    <w:sig w:usb0="E0002EFF" w:usb1="C000785B" w:usb2="00000009" w:usb3="00000000" w:csb0="000001FF" w:csb1="00000000"/>
   </w:font>
   <w:font w:name="Cascadia Mono">
     <w:panose1 w:val="020B0609020000020004"/>
@@ -2682,7 +2680,7 @@
 </file>
 
 <file path=word/glossary/settings.xml><?xml version="1.0" encoding="utf-8"?>
-<w:settings xmlns:mc="http://schemas.openxmlformats.org/markup-compatibility/2006" xmlns:o="urn:schemas-microsoft-com:office:office" xmlns:r="http://schemas.openxmlformats.org/officeDocument/2006/relationships" xmlns:m="http://schemas.openxmlformats.org/officeDocument/2006/math" xmlns:v="urn:schemas-microsoft-com:vml" xmlns:w10="urn:schemas-microsoft-com:office:word" xmlns:w="http://schemas.openxmlformats.org/wordprocessingml/2006/main" xmlns:w14="http://schemas.microsoft.com/office/word/2010/wordml" xmlns:w15="http://schemas.microsoft.com/office/word/2012/wordml" xmlns:w16cex="http://schemas.microsoft.com/office/word/2018/wordml/cex" xmlns:w16cid="http://schemas.microsoft.com/office/word/2016/wordml/cid" xmlns:w16="http://schemas.microsoft.com/office/word/2018/wordml" xmlns:w16sdtdh="http://schemas.microsoft.com/office/word/2020/wordml/sdtdatahash" xmlns:w16se="http://schemas.microsoft.com/office/word/2015/wordml/symex" xmlns:sl="http://schemas.openxmlformats.org/schemaLibrary/2006/main" mc:Ignorable="w14 w15 w16se w16cid w16 w16cex w16sdtdh">
+<w:settings xmlns:mc="http://schemas.openxmlformats.org/markup-compatibility/2006" xmlns:o="urn:schemas-microsoft-com:office:office" xmlns:r="http://schemas.openxmlformats.org/officeDocument/2006/relationships" xmlns:m="http://schemas.openxmlformats.org/officeDocument/2006/math" xmlns:v="urn:schemas-microsoft-com:vml" xmlns:w10="urn:schemas-microsoft-com:office:word" xmlns:w="http://schemas.openxmlformats.org/wordprocessingml/2006/main" xmlns:w14="http://schemas.microsoft.com/office/word/2010/wordml" xmlns:w15="http://schemas.microsoft.com/office/word/2012/wordml" xmlns:w16cex="http://schemas.microsoft.com/office/word/2018/wordml/cex" xmlns:w16cid="http://schemas.microsoft.com/office/word/2016/wordml/cid" xmlns:w16="http://schemas.microsoft.com/office/word/2018/wordml" xmlns:w16du="http://schemas.microsoft.com/office/word/2023/wordml/word16du" xmlns:w16sdtdh="http://schemas.microsoft.com/office/word/2020/wordml/sdtdatahash" xmlns:w16se="http://schemas.microsoft.com/office/word/2015/wordml/symex" xmlns:sl="http://schemas.openxmlformats.org/schemaLibrary/2006/main" mc:Ignorable="w14 w15 w16se w16cid w16 w16cex w16sdtdh w16du">
   <w:defaultTabStop w:val="720"/>
   <w:characterSpacingControl w:val="doNotCompress"/>
   <w:compat>
@@ -2713,8 +2711,10 @@
     <w:rsid w:val="005D56F6"/>
     <w:rsid w:val="006461D4"/>
     <w:rsid w:val="006C697E"/>
+    <w:rsid w:val="006D5754"/>
     <w:rsid w:val="0070612A"/>
     <w:rsid w:val="007A1F68"/>
+    <w:rsid w:val="007A79EF"/>
     <w:rsid w:val="007C1E29"/>
     <w:rsid w:val="007D01C5"/>
     <w:rsid w:val="008026E8"/>
@@ -2759,7 +2759,7 @@
     <m:intLim m:val="subSup"/>
     <m:naryLim m:val="undOvr"/>
   </m:mathPr>
-  <w:themeFontLang w:val="en-US"/>
+  <w:themeFontLang w:val="en-US" w:bidi="ml-IN"/>
   <w:clrSchemeMapping w:bg1="light1" w:t1="dark1" w:bg2="light2" w:t2="dark2" w:accent1="accent1" w:accent2="accent2" w:accent3="accent3" w:accent4="accent4" w:accent5="accent5" w:accent6="accent6" w:hyperlink="hyperlink" w:followedHyperlink="followedHyperlink"/>
   <w:decimalSymbol w:val="."/>
   <w:listSeparator w:val=","/>
@@ -2768,7 +2768,7 @@
 </file>
 
 <file path=word/glossary/styles.xml><?xml version="1.0" encoding="utf-8"?>
-<w:styles xmlns:mc="http://schemas.openxmlformats.org/markup-compatibility/2006" xmlns:r="http://schemas.openxmlformats.org/officeDocument/2006/relationships" xmlns:w="http://schemas.openxmlformats.org/wordprocessingml/2006/main" xmlns:w14="http://schemas.microsoft.com/office/word/2010/wordml" xmlns:w15="http://schemas.microsoft.com/office/word/2012/wordml" xmlns:w16cex="http://schemas.microsoft.com/office/word/2018/wordml/cex" xmlns:w16cid="http://schemas.microsoft.com/office/word/2016/wordml/cid" xmlns:w16="http://schemas.microsoft.com/office/word/2018/wordml" xmlns:w16sdtdh="http://schemas.microsoft.com/office/word/2020/wordml/sdtdatahash" xmlns:w16se="http://schemas.microsoft.com/office/word/2015/wordml/symex" mc:Ignorable="w14 w15 w16se w16cid w16 w16cex w16sdtdh">
+<w:styles xmlns:mc="http://schemas.openxmlformats.org/markup-compatibility/2006" xmlns:r="http://schemas.openxmlformats.org/officeDocument/2006/relationships" xmlns:w="http://schemas.openxmlformats.org/wordprocessingml/2006/main" xmlns:w14="http://schemas.microsoft.com/office/word/2010/wordml" xmlns:w15="http://schemas.microsoft.com/office/word/2012/wordml" xmlns:w16cex="http://schemas.microsoft.com/office/word/2018/wordml/cex" xmlns:w16cid="http://schemas.microsoft.com/office/word/2016/wordml/cid" xmlns:w16="http://schemas.microsoft.com/office/word/2018/wordml" xmlns:w16du="http://schemas.microsoft.com/office/word/2023/wordml/word16du" xmlns:w16sdtdh="http://schemas.microsoft.com/office/word/2020/wordml/sdtdatahash" xmlns:w16se="http://schemas.microsoft.com/office/word/2015/wordml/symex" mc:Ignorable="w14 w15 w16se w16cid w16 w16cex w16sdtdh w16du">
   <w:docDefaults>
     <w:rPrDefault>
       <w:rPr>
@@ -3312,7 +3312,7 @@
 </file>
 
 <file path=word/glossary/webSettings.xml><?xml version="1.0" encoding="utf-8"?>
-<w:webSettings xmlns:mc="http://schemas.openxmlformats.org/markup-compatibility/2006" xmlns:r="http://schemas.openxmlformats.org/officeDocument/2006/relationships" xmlns:w="http://schemas.openxmlformats.org/wordprocessingml/2006/main" xmlns:w14="http://schemas.microsoft.com/office/word/2010/wordml" xmlns:w15="http://schemas.microsoft.com/office/word/2012/wordml" xmlns:w16cex="http://schemas.microsoft.com/office/word/2018/wordml/cex" xmlns:w16cid="http://schemas.microsoft.com/office/word/2016/wordml/cid" xmlns:w16="http://schemas.microsoft.com/office/word/2018/wordml" xmlns:w16sdtdh="http://schemas.microsoft.com/office/word/2020/wordml/sdtdatahash" xmlns:w16se="http://schemas.microsoft.com/office/word/2015/wordml/symex" mc:Ignorable="w14 w15 w16se w16cid w16 w16cex w16sdtdh">
+<w:webSettings xmlns:mc="http://schemas.openxmlformats.org/markup-compatibility/2006" xmlns:r="http://schemas.openxmlformats.org/officeDocument/2006/relationships" xmlns:w="http://schemas.openxmlformats.org/wordprocessingml/2006/main" xmlns:w14="http://schemas.microsoft.com/office/word/2010/wordml" xmlns:w15="http://schemas.microsoft.com/office/word/2012/wordml" xmlns:w16cex="http://schemas.microsoft.com/office/word/2018/wordml/cex" xmlns:w16cid="http://schemas.microsoft.com/office/word/2016/wordml/cid" xmlns:w16="http://schemas.microsoft.com/office/word/2018/wordml" xmlns:w16du="http://schemas.microsoft.com/office/word/2023/wordml/word16du" xmlns:w16sdtdh="http://schemas.microsoft.com/office/word/2020/wordml/sdtdatahash" xmlns:w16se="http://schemas.microsoft.com/office/word/2015/wordml/symex" mc:Ignorable="w14 w15 w16se w16cid w16 w16cex w16sdtdh w16du">
   <w:optimizeForBrowser/>
   <w:allowPNG/>
 </w:webSettings>

</xml_diff>